<commit_message>
Fixed new version of doc
</commit_message>
<xml_diff>
--- a/Магистерская Нечипоренко.docx
+++ b/Магистерская Нечипоренко.docx
@@ -3499,7 +3499,13 @@
         <w:pStyle w:val="aff5"/>
       </w:pPr>
       <w:r>
-        <w:t>Текстовый документ 59</w:t>
+        <w:t xml:space="preserve">Текстовый документ </w:t>
+      </w:r>
+      <w:r>
+        <w:t>5</w:t>
+      </w:r>
+      <w:r>
+        <w:t>8</w:t>
       </w:r>
       <w:r>
         <w:t xml:space="preserve"> с., 2</w:t>
@@ -3834,7 +3840,7 @@
             <w:sz w:val="28"/>
             <w:szCs w:val="28"/>
           </w:rPr>
-          <w:t>8</w:t>
+          <w:t>7</w:t>
         </w:r>
         <w:r>
           <w:rPr>
@@ -3943,7 +3949,7 @@
             <w:sz w:val="28"/>
             <w:szCs w:val="28"/>
           </w:rPr>
-          <w:t>10</w:t>
+          <w:t>9</w:t>
         </w:r>
         <w:r>
           <w:rPr>
@@ -4054,7 +4060,7 @@
             <w:sz w:val="28"/>
             <w:szCs w:val="28"/>
           </w:rPr>
-          <w:t>10</w:t>
+          <w:t>9</w:t>
         </w:r>
         <w:r>
           <w:rPr>
@@ -4165,7 +4171,7 @@
             <w:sz w:val="28"/>
             <w:szCs w:val="28"/>
           </w:rPr>
-          <w:t>14</w:t>
+          <w:t>13</w:t>
         </w:r>
         <w:r>
           <w:rPr>
@@ -4276,7 +4282,7 @@
             <w:sz w:val="28"/>
             <w:szCs w:val="28"/>
           </w:rPr>
-          <w:t>17</w:t>
+          <w:t>15</w:t>
         </w:r>
         <w:r>
           <w:rPr>
@@ -4387,7 +4393,7 @@
             <w:sz w:val="28"/>
             <w:szCs w:val="28"/>
           </w:rPr>
-          <w:t>22</w:t>
+          <w:t>20</w:t>
         </w:r>
         <w:r>
           <w:rPr>
@@ -4498,7 +4504,7 @@
             <w:sz w:val="28"/>
             <w:szCs w:val="28"/>
           </w:rPr>
-          <w:t>23</w:t>
+          <w:t>21</w:t>
         </w:r>
         <w:r>
           <w:rPr>
@@ -4609,7 +4615,7 @@
             <w:sz w:val="28"/>
             <w:szCs w:val="28"/>
           </w:rPr>
-          <w:t>24</w:t>
+          <w:t>22</w:t>
         </w:r>
         <w:r>
           <w:rPr>
@@ -4720,7 +4726,7 @@
             <w:sz w:val="28"/>
             <w:szCs w:val="28"/>
           </w:rPr>
-          <w:t>27</w:t>
+          <w:t>26</w:t>
         </w:r>
         <w:r>
           <w:rPr>
@@ -4829,7 +4835,7 @@
             <w:sz w:val="28"/>
             <w:szCs w:val="28"/>
           </w:rPr>
-          <w:t>30</w:t>
+          <w:t>29</w:t>
         </w:r>
         <w:r>
           <w:rPr>
@@ -4938,7 +4944,7 @@
             <w:sz w:val="28"/>
             <w:szCs w:val="28"/>
           </w:rPr>
-          <w:t>34</w:t>
+          <w:t>33</w:t>
         </w:r>
         <w:r>
           <w:rPr>
@@ -5047,7 +5053,7 @@
             <w:sz w:val="28"/>
             <w:szCs w:val="28"/>
           </w:rPr>
-          <w:t>34</w:t>
+          <w:t>33</w:t>
         </w:r>
         <w:r>
           <w:rPr>
@@ -5156,7 +5162,7 @@
             <w:sz w:val="28"/>
             <w:szCs w:val="28"/>
           </w:rPr>
-          <w:t>34</w:t>
+          <w:t>33</w:t>
         </w:r>
         <w:r>
           <w:rPr>
@@ -5265,7 +5271,7 @@
             <w:sz w:val="28"/>
             <w:szCs w:val="28"/>
           </w:rPr>
-          <w:t>45</w:t>
+          <w:t>44</w:t>
         </w:r>
         <w:r>
           <w:rPr>
@@ -5374,7 +5380,7 @@
             <w:sz w:val="28"/>
             <w:szCs w:val="28"/>
           </w:rPr>
-          <w:t>46</w:t>
+          <w:t>45</w:t>
         </w:r>
         <w:r>
           <w:rPr>
@@ -5463,7 +5469,7 @@
             <w:sz w:val="28"/>
             <w:szCs w:val="28"/>
           </w:rPr>
-          <w:t>49</w:t>
+          <w:t>48</w:t>
         </w:r>
         <w:r>
           <w:rPr>
@@ -5552,7 +5558,7 @@
             <w:sz w:val="28"/>
             <w:szCs w:val="28"/>
           </w:rPr>
-          <w:t>50</w:t>
+          <w:t>49</w:t>
         </w:r>
         <w:r>
           <w:rPr>
@@ -5651,7 +5657,7 @@
             <w:sz w:val="28"/>
             <w:szCs w:val="28"/>
           </w:rPr>
-          <w:t>55</w:t>
+          <w:t>54</w:t>
         </w:r>
         <w:r>
           <w:rPr>
@@ -5740,7 +5746,7 @@
             <w:sz w:val="28"/>
             <w:szCs w:val="28"/>
           </w:rPr>
-          <w:t>56</w:t>
+          <w:t>55</w:t>
         </w:r>
         <w:r>
           <w:rPr>
@@ -5818,13 +5824,26 @@
         <w:pStyle w:val="aff5"/>
         <w:rPr>
           <w:rFonts w:eastAsia="PTSerif-Regular"/>
+          <w:lang w:val="en-US"/>
         </w:rPr>
       </w:pPr>
       <w:r>
         <w:rPr>
           <w:rFonts w:eastAsia="PTSerif-Regular"/>
         </w:rPr>
-        <w:t>В настоящее время проблема перегруженности автомобильных дорог для большинства крупных городов является одной из центральных, требующих первоочередное решение. Проблема минимизации автомобильных пробок и заторов в российских мегаполисах чрезвычайно актуальна. Острота транспортной проблемы требует системного подхода к ее решению.</w:t>
+        <w:t>В настоящее время проблема перегруженности автомобильных дорог для большинства крупных городов является одной из центральных, требующих первоочередное решение. Проблема минимизации автомобильных пробок и заторов в российских мегаполисах чрезвычайно актуальна. Острота транспортной проблемы требует с</w:t>
+      </w:r>
+      <w:r>
+        <w:rPr>
+          <w:rFonts w:eastAsia="PTSerif-Regular"/>
+        </w:rPr>
+        <w:t>истемного подхода к ее решению.</w:t>
+      </w:r>
+      <w:r>
+        <w:rPr>
+          <w:rFonts w:eastAsia="PTSerif-Regular"/>
+        </w:rPr>
+        <w:t xml:space="preserve"> </w:t>
       </w:r>
     </w:p>
     <w:p>
@@ -5838,7 +5857,31 @@
         <w:rPr>
           <w:rFonts w:eastAsia="PTSerif-Regular"/>
         </w:rPr>
-        <w:t>Стремительный рост автопарка негативно сказывается на пропускной способности дорожной сети городов. Необходимо предпринимать меры, нацеленные на решение проблемы дорожных заторов. Мероприятия могут иметь как административный характер, так и заключаться в строительстве новых и расширении действующих дорожных развязок.</w:t>
+        <w:t>Мероприятия могут иметь как административный характер, так и заключаться в строительстве новых и расширении действующих дорожных развязок.</w:t>
+      </w:r>
+      <w:r>
+        <w:rPr>
+          <w:rFonts w:eastAsia="PTSerif-Regular"/>
+        </w:rPr>
+        <w:t xml:space="preserve"> </w:t>
+      </w:r>
+      <w:r>
+        <w:rPr>
+          <w:rFonts w:eastAsia="PTSerif-Regular"/>
+        </w:rPr>
+        <w:t xml:space="preserve">Можно улучшить ситуацию на узловых участках дорожной сети за счет оптимизации светофорного регулирования. Это направление экономически выгодно, на его реализацию </w:t>
+      </w:r>
+      <w:r>
+        <w:rPr>
+          <w:rFonts w:eastAsia="PTSerif-Regular"/>
+        </w:rPr>
+        <w:t xml:space="preserve">затрачивается немного времени. </w:t>
+      </w:r>
+      <w:r>
+        <w:rPr>
+          <w:rFonts w:eastAsia="PTSerif-Regular"/>
+        </w:rPr>
+        <w:t>Компьютерное моделирование дорожного движения позволяет быстро и дешево узнать, например, к какому результату приведет изменение режима работы светофора без необходимости проводить данный эксперимент на реальном светофоре.</w:t>
       </w:r>
     </w:p>
     <w:p>
@@ -5852,19 +5895,51 @@
         <w:rPr>
           <w:rFonts w:eastAsia="PTSerif-Regular"/>
         </w:rPr>
-        <w:t xml:space="preserve">Можно улучшить ситуацию на узловых участках дорожной сети за счет оптимизации светофорного регулирования. Оптимизация процесса светофорного регулирования </w:t>
+        <w:t xml:space="preserve">Имитационное моделирование </w:t>
       </w:r>
       <w:r>
         <w:rPr>
           <w:rFonts w:eastAsia="PTSerif-Regular"/>
         </w:rPr>
-        <w:t>–</w:t>
-      </w:r>
-      <w:r>
+        <w:t>– это метод исследования, при котором изучаемая система заменяется моделью, с достаточной точностью описывающей реальную систему, и с нею проводятся эксперименты с целью получения информации об изучаемой системе.</w:t>
+      </w:r>
+    </w:p>
+    <w:p>
+      <w:pPr>
+        <w:pStyle w:val="aff5"/>
         <w:rPr>
           <w:rFonts w:eastAsia="PTSerif-Regular"/>
         </w:rPr>
-        <w:t xml:space="preserve"> это постоянный объект исследований, внимание к которому растет пропорционально мировому уровню автомобилизации. Это направление экономически выгодно, на его реализацию затрачивается немного времени. </w:t>
+      </w:pPr>
+      <w:r>
+        <w:rPr>
+          <w:rFonts w:eastAsia="PTSerif-Regular"/>
+        </w:rPr>
+        <w:t>К имитационному моделированию прибегают, когда:</w:t>
+      </w:r>
+    </w:p>
+    <w:p>
+      <w:pPr>
+        <w:pStyle w:val="a4"/>
+      </w:pPr>
+      <w:r>
+        <w:t>дорого или невозможно экспериментировать на реальном объекте;</w:t>
+      </w:r>
+    </w:p>
+    <w:p>
+      <w:pPr>
+        <w:pStyle w:val="a4"/>
+      </w:pPr>
+      <w:r>
+        <w:t>невозможно построить аналитическую модель (в системе есть причинные связи, случайные переменные);</w:t>
+      </w:r>
+    </w:p>
+    <w:p>
+      <w:pPr>
+        <w:pStyle w:val="a4"/>
+      </w:pPr>
+      <w:r>
+        <w:t>необходимо сымитировать поведение системы во времени.</w:t>
       </w:r>
     </w:p>
     <w:p>
@@ -5878,7 +5953,35 @@
         <w:rPr>
           <w:rFonts w:eastAsia="PTSerif-Regular"/>
         </w:rPr>
-        <w:t>Компьютерное моделирование дорожного движения позволяет быстро и дешево узнать, например, к какому результату приведет изменение режима работы светофора без необходимости проводить данный эксперимент на реальном светофоре.</w:t>
+        <w:t xml:space="preserve">Традиционно модели дорожного движения классифицируются по уровню детализации </w:t>
+      </w:r>
+      <w:proofErr w:type="gramStart"/>
+      <w:r>
+        <w:rPr>
+          <w:rFonts w:eastAsia="PTSerif-Regular"/>
+        </w:rPr>
+        <w:t>на</w:t>
+      </w:r>
+      <w:proofErr w:type="gramEnd"/>
+      <w:r>
+        <w:rPr>
+          <w:rFonts w:eastAsia="PTSerif-Regular"/>
+        </w:rPr>
+        <w:t xml:space="preserve"> макроскопические, микроскопические и </w:t>
+      </w:r>
+      <w:proofErr w:type="spellStart"/>
+      <w:r>
+        <w:rPr>
+          <w:rFonts w:eastAsia="PTSerif-Regular"/>
+        </w:rPr>
+        <w:t>мезоскопические</w:t>
+      </w:r>
+      <w:proofErr w:type="spellEnd"/>
+      <w:r>
+        <w:rPr>
+          <w:rFonts w:eastAsia="PTSerif-Regular"/>
+        </w:rPr>
+        <w:t>. Отнесение модели к одному из классов определяет возможные области ее применения.</w:t>
       </w:r>
     </w:p>
     <w:p>
@@ -5892,13 +5995,14 @@
         <w:rPr>
           <w:rFonts w:eastAsia="PTSerif-Regular"/>
         </w:rPr>
-        <w:t xml:space="preserve">Имитационное моделирование </w:t>
+        <w:t xml:space="preserve">В микроскопических моделях транспортные потоки образуются в </w:t>
       </w:r>
       <w:r>
         <w:rPr>
           <w:rFonts w:eastAsia="PTSerif-Regular"/>
         </w:rPr>
-        <w:t>– это метод исследования, при котором изучаемая система заменяется моделью, с достаточной точностью описывающей реальную систему, и с нею проводятся эксперименты с целью получения информации об изучаемой системе.</w:t>
+        <w:lastRenderedPageBreak/>
+        <w:t xml:space="preserve">результате взаимодействия отдельно моделируемых участников дорожного движения. Эти модели обеспечивают детальную имитацию передвижений и поведения участников движения. </w:t>
       </w:r>
     </w:p>
     <w:p>
@@ -5912,32 +6016,7 @@
         <w:rPr>
           <w:rFonts w:eastAsia="PTSerif-Regular"/>
         </w:rPr>
-        <w:t>К имитационному моделированию прибегают, когда:</w:t>
-      </w:r>
-    </w:p>
-    <w:p>
-      <w:pPr>
-        <w:pStyle w:val="a4"/>
-      </w:pPr>
-      <w:r>
-        <w:t>дорого или невозможно экспериментировать на реальном объекте;</w:t>
-      </w:r>
-    </w:p>
-    <w:p>
-      <w:pPr>
-        <w:pStyle w:val="a4"/>
-      </w:pPr>
-      <w:r>
-        <w:t>невозможно построить аналитическую модель (в системе есть причинные связи, случайные переменные);</w:t>
-      </w:r>
-    </w:p>
-    <w:p>
-      <w:pPr>
-        <w:pStyle w:val="a4"/>
-      </w:pPr>
-      <w:r>
-        <w:lastRenderedPageBreak/>
-        <w:t>необходимо сымитировать поведение системы во времени.</w:t>
+        <w:t>Внедрение технических средств адаптивного координированного управления транспортными потоками позволяет до 20 % увеличить скорость сообщения по сравнению с жестким светофорным регулированием.</w:t>
       </w:r>
     </w:p>
     <w:p>
@@ -5951,149 +6030,14 @@
         <w:rPr>
           <w:rFonts w:eastAsia="PTSerif-Regular"/>
         </w:rPr>
-        <w:t>При изучении движения транспортных потоков очень перспективно мультиагентное моделирование, позволяющее создать имитационную модель, адекватную реальной дорожной ситуации при заданном наборе исходных параметров и найти оптимальный светофорный режим регулирования.</w:t>
-      </w:r>
-    </w:p>
-    <w:p>
-      <w:pPr>
-        <w:pStyle w:val="aff5"/>
+        <w:t>В России ведутся научно-исследовательские работы, направленные на изучение транспортных потоков и на разработку программного обеспечения. Применяются новые подходы в области транспортных потоков, например, используется теория систем массового обслуживания для создания математической модели регулируемого перекрестка [1</w:t>
+      </w:r>
+      <w:r>
         <w:rPr>
           <w:rFonts w:eastAsia="PTSerif-Regular"/>
         </w:rPr>
-      </w:pPr>
-      <w:r>
-        <w:rPr>
-          <w:rFonts w:eastAsia="PTSerif-Regular"/>
-        </w:rPr>
-        <w:t xml:space="preserve">Традиционно модели дорожного движения классифицируются по уровню детализации </w:t>
-      </w:r>
-      <w:proofErr w:type="gramStart"/>
-      <w:r>
-        <w:rPr>
-          <w:rFonts w:eastAsia="PTSerif-Regular"/>
-        </w:rPr>
-        <w:t>на</w:t>
-      </w:r>
-      <w:proofErr w:type="gramEnd"/>
-      <w:r>
-        <w:rPr>
-          <w:rFonts w:eastAsia="PTSerif-Regular"/>
-        </w:rPr>
-        <w:t xml:space="preserve"> макроскопические, микроскопические и </w:t>
-      </w:r>
-      <w:proofErr w:type="spellStart"/>
-      <w:r>
-        <w:rPr>
-          <w:rFonts w:eastAsia="PTSerif-Regular"/>
-        </w:rPr>
-        <w:t>мезоскопические</w:t>
-      </w:r>
-      <w:proofErr w:type="spellEnd"/>
-      <w:r>
-        <w:rPr>
-          <w:rFonts w:eastAsia="PTSerif-Regular"/>
-        </w:rPr>
-        <w:t>. Отнесение модели к одному из классов определяет возможные области ее применения.</w:t>
-      </w:r>
-    </w:p>
-    <w:p>
-      <w:pPr>
-        <w:pStyle w:val="aff5"/>
-        <w:rPr>
-          <w:rFonts w:eastAsia="PTSerif-Regular"/>
-        </w:rPr>
-      </w:pPr>
-      <w:r>
-        <w:rPr>
-          <w:rFonts w:eastAsia="PTSerif-Regular"/>
-        </w:rPr>
-        <w:t xml:space="preserve">В макроскопических моделях дорожное движение представляется в виде потока частиц. Такие модели оперируют агрегированными данными и позволяют исследовать характеристики дорожного потока на участках большой площади. </w:t>
-      </w:r>
-    </w:p>
-    <w:p>
-      <w:pPr>
-        <w:pStyle w:val="aff5"/>
-        <w:rPr>
-          <w:rFonts w:eastAsia="PTSerif-Regular"/>
-        </w:rPr>
-      </w:pPr>
-      <w:r>
-        <w:rPr>
-          <w:rFonts w:eastAsia="PTSerif-Regular"/>
-        </w:rPr>
-        <w:t xml:space="preserve">В микроскопических моделях транспортные потоки образуются в результате взаимодействия отдельно моделируемых участников дорожного движения. Эти модели обеспечивают детальную имитацию передвижений и поведения участников движения. </w:t>
-      </w:r>
-    </w:p>
-    <w:p>
-      <w:pPr>
-        <w:pStyle w:val="aff5"/>
-        <w:rPr>
-          <w:rFonts w:eastAsia="PTSerif-Regular"/>
-        </w:rPr>
-      </w:pPr>
-      <w:r>
-        <w:rPr>
-          <w:rFonts w:eastAsia="PTSerif-Regular"/>
-        </w:rPr>
-        <w:t xml:space="preserve">В </w:t>
-      </w:r>
-      <w:proofErr w:type="spellStart"/>
-      <w:r>
-        <w:rPr>
-          <w:rFonts w:eastAsia="PTSerif-Regular"/>
-        </w:rPr>
-        <w:t>мезоскопических</w:t>
-      </w:r>
-      <w:proofErr w:type="spellEnd"/>
-      <w:r>
-        <w:rPr>
-          <w:rFonts w:eastAsia="PTSerif-Regular"/>
-        </w:rPr>
-        <w:t xml:space="preserve"> моделях отдельные участники дорожного движения представляются на высоком уровне детализации, а их поведение и взаимодействия описываются на низком уровне. Основным применением таких моделей служат области, требующие микроскопического представления участников движения на территориях с большой площадью.</w:t>
-      </w:r>
-    </w:p>
-    <w:p>
-      <w:pPr>
-        <w:pStyle w:val="aff5"/>
-        <w:rPr>
-          <w:rFonts w:eastAsia="PTSerif-Regular"/>
-        </w:rPr>
-      </w:pPr>
-      <w:r>
-        <w:rPr>
-          <w:rFonts w:eastAsia="PTSerif-Regular"/>
-        </w:rPr>
-        <w:t>Внедрение технических средств адаптивного координированного управления транспортными потоками позволяет до 20 % увеличить скорость сообщения по сравнению с жестким светофорным регулированием.</w:t>
-      </w:r>
-    </w:p>
-    <w:p>
-      <w:pPr>
-        <w:pStyle w:val="aff5"/>
-        <w:rPr>
-          <w:rFonts w:eastAsia="PTSerif-Regular"/>
-        </w:rPr>
-      </w:pPr>
-      <w:r>
-        <w:rPr>
-          <w:rFonts w:eastAsia="PTSerif-Regular"/>
-        </w:rPr>
-        <w:t xml:space="preserve">В России ведутся научно-исследовательские работы, направленные на изучение транспортных потоков и на разработку программного обеспечения. Применяются новые подходы в области транспортных потоков, например, используется теория систем массового обслуживания для создания </w:t>
-      </w:r>
-      <w:r>
-        <w:rPr>
-          <w:rFonts w:eastAsia="PTSerif-Regular"/>
-        </w:rPr>
-        <w:lastRenderedPageBreak/>
-        <w:t xml:space="preserve">математической модели регулируемого перекрестка [1]. Новый интересный подход моделирования предложил В. В. Семенов: переполненный поток принимается как начальное состояние дороги, а задача моделирования – перейти от заторного состояния к </w:t>
-      </w:r>
-      <w:proofErr w:type="gramStart"/>
-      <w:r>
-        <w:rPr>
-          <w:rFonts w:eastAsia="PTSerif-Regular"/>
-        </w:rPr>
-        <w:t>свободному</w:t>
-      </w:r>
-      <w:proofErr w:type="gramEnd"/>
+        <w:t>]</w:t>
+      </w:r>
       <w:r>
         <w:rPr>
           <w:rFonts w:eastAsia="PTSerif-Regular"/>
@@ -6862,7 +6806,7 @@
           <w:szCs w:val="28"/>
           <w:lang w:eastAsia="ru-RU"/>
         </w:rPr>
-        <w:t>Любая автоматизированная система управления, к которой в полной мере относится интеллектуальная транспортная система (</w:t>
+        <w:t>Д</w:t>
       </w:r>
       <w:r>
         <w:rPr>
@@ -6872,7 +6816,7 @@
           <w:szCs w:val="28"/>
           <w:lang w:eastAsia="ru-RU"/>
         </w:rPr>
-        <w:t xml:space="preserve">далее </w:t>
+        <w:t xml:space="preserve">ля анализа информации об объекте управления необходимо заложить в систему некое представление об этом объекте, которое и называется моделью. </w:t>
       </w:r>
       <w:r>
         <w:rPr>
@@ -6882,7 +6826,37 @@
           <w:szCs w:val="28"/>
           <w:lang w:eastAsia="ru-RU"/>
         </w:rPr>
-        <w:t>ИТС), делает одну простую вещь: она собирает информацию об объекте управления, анализирует ее и оказывает на этот объект прямое или косвенное управляющее воздействие.</w:t>
+        <w:t xml:space="preserve">Объектом управления для </w:t>
+      </w:r>
+      <w:r>
+        <w:rPr>
+          <w:rFonts w:ascii="Times New Roman" w:eastAsia="Times New Roman" w:hAnsi="Times New Roman" w:cs="Times New Roman"/>
+          <w:bCs/>
+          <w:sz w:val="28"/>
+          <w:szCs w:val="28"/>
+          <w:lang w:eastAsia="ru-RU"/>
+        </w:rPr>
+        <w:t>интеллектуальной транспортной системы</w:t>
+      </w:r>
+      <w:r>
+        <w:rPr>
+          <w:rFonts w:ascii="Times New Roman" w:eastAsia="Times New Roman" w:hAnsi="Times New Roman" w:cs="Times New Roman"/>
+          <w:bCs/>
+          <w:sz w:val="28"/>
+          <w:szCs w:val="28"/>
+          <w:lang w:eastAsia="ru-RU"/>
+        </w:rPr>
+        <w:t xml:space="preserve"> являются транспортные потоки. Источником информации об объекте управления являются датчики и детекторы на дороге, смежные информационные сис</w:t>
+      </w:r>
+      <w:r>
+        <w:rPr>
+          <w:rFonts w:ascii="Times New Roman" w:eastAsia="Times New Roman" w:hAnsi="Times New Roman" w:cs="Times New Roman"/>
+          <w:bCs/>
+          <w:sz w:val="28"/>
+          <w:szCs w:val="28"/>
+          <w:lang w:eastAsia="ru-RU"/>
+        </w:rPr>
+        <w:t>темы и ввод данных оператором.</w:t>
       </w:r>
     </w:p>
     <w:p>
@@ -6906,76 +6880,7 @@
           <w:szCs w:val="28"/>
           <w:lang w:eastAsia="ru-RU"/>
         </w:rPr>
-        <w:t>Объектом управления для ИТС являются транспортные потоки. Источником информации об объекте управления являются датчики и детекторы на дороге, смежные информационные системы и ввод данных оператором.</w:t>
-      </w:r>
-    </w:p>
-    <w:p>
-      <w:pPr>
-        <w:spacing w:after="0" w:line="360" w:lineRule="auto"/>
-        <w:ind w:firstLine="709"/>
-        <w:jc w:val="both"/>
-        <w:rPr>
-          <w:rFonts w:ascii="Times New Roman" w:eastAsia="Times New Roman" w:hAnsi="Times New Roman" w:cs="Times New Roman"/>
-          <w:bCs/>
-          <w:sz w:val="28"/>
-          <w:szCs w:val="28"/>
-          <w:lang w:eastAsia="ru-RU"/>
-        </w:rPr>
-      </w:pPr>
-      <w:r>
-        <w:rPr>
-          <w:rFonts w:ascii="Times New Roman" w:eastAsia="Times New Roman" w:hAnsi="Times New Roman" w:cs="Times New Roman"/>
-          <w:bCs/>
-          <w:sz w:val="28"/>
-          <w:szCs w:val="28"/>
-          <w:lang w:eastAsia="ru-RU"/>
-        </w:rPr>
-        <w:t>Д</w:t>
-      </w:r>
-      <w:r>
-        <w:rPr>
-          <w:rFonts w:ascii="Times New Roman" w:eastAsia="Times New Roman" w:hAnsi="Times New Roman" w:cs="Times New Roman"/>
-          <w:bCs/>
-          <w:sz w:val="28"/>
-          <w:szCs w:val="28"/>
-          <w:lang w:eastAsia="ru-RU"/>
-        </w:rPr>
-        <w:t>ля анализа информации об объекте управления необходимо заложить в систему некое представление об этом объекте, которое и называется моделью. Детальность и точность модели определяется исключительно задачами, стоящими перед ИТС.</w:t>
-      </w:r>
-    </w:p>
-    <w:p>
-      <w:pPr>
-        <w:spacing w:after="0" w:line="360" w:lineRule="auto"/>
-        <w:ind w:firstLine="709"/>
-        <w:jc w:val="both"/>
-        <w:rPr>
-          <w:rFonts w:ascii="Times New Roman" w:eastAsia="Times New Roman" w:hAnsi="Times New Roman" w:cs="Times New Roman"/>
-          <w:bCs/>
-          <w:sz w:val="28"/>
-          <w:szCs w:val="28"/>
-          <w:lang w:eastAsia="ru-RU"/>
-        </w:rPr>
-      </w:pPr>
-      <w:r>
-        <w:rPr>
-          <w:rFonts w:ascii="Times New Roman" w:eastAsia="Times New Roman" w:hAnsi="Times New Roman" w:cs="Times New Roman"/>
-          <w:bCs/>
-          <w:sz w:val="28"/>
-          <w:szCs w:val="28"/>
-          <w:lang w:eastAsia="ru-RU"/>
-        </w:rPr>
-        <w:t xml:space="preserve">Целью создания модели является оценка эффективности работы дорожной сети в зависимости от конфигурации сети и способа светофорного </w:t>
-      </w:r>
-      <w:r>
-        <w:rPr>
-          <w:rFonts w:ascii="Times New Roman" w:eastAsia="Times New Roman" w:hAnsi="Times New Roman" w:cs="Times New Roman"/>
-          <w:bCs/>
-          <w:sz w:val="28"/>
-          <w:szCs w:val="28"/>
-          <w:lang w:eastAsia="ru-RU"/>
-        </w:rPr>
-        <w:lastRenderedPageBreak/>
-        <w:t>регулирования. Оценка эффективности производится на основе информации о передвижении транспортных сре</w:t>
+        <w:t>Целью создания модели является оценка эффективности работы дорожной сети в зависимости от конфигурации сети и способа светофорного регулирования. Оценка эффективности производится на основе информации о передвижении транспортных сре</w:t>
       </w:r>
       <w:proofErr w:type="gramStart"/>
       <w:r>
@@ -7046,6 +6951,7 @@
           <w:szCs w:val="28"/>
           <w:lang w:eastAsia="ru-RU"/>
         </w:rPr>
+        <w:lastRenderedPageBreak/>
         <w:tab/>
         <w:t>Взаимодействие модели с внешней средой заключается в возможности извне динамически управлять режимом работы светофоров. Соответственно, необходимо описать способ такого управления светофорами.</w:t>
       </w:r>
@@ -7094,7 +7000,52 @@
           <w:szCs w:val="28"/>
           <w:lang w:eastAsia="ru-RU"/>
         </w:rPr>
-        <w:t>. Он является наиболее важным элементов улично-дорожной сети, поэтому сейчас в мире разработано большое множество компьютерных программ для анализа и моделирования как существующих, так проектируемых регулируемых пересечений. Несмотря на то, что среди этого множества программ существуют такие, которые предоставляют информацию о задержках на перекрестке, длинах очередей на подходах к перекрестку, потоке насыщения, и уровне обслуживания, нет ни одной программы, позволяющей предоставить сразу все эту информацию как для существующих, так и для проектируемых условий движения. Так, например, если два пересечения расположены слишком близко друг к другу, одна компьютерная программа может быть полезной для определения задержек на пересечении, но не является эффективным средством для определения других параметров транспортного потока</w:t>
+        <w:t xml:space="preserve">. Несмотря на то, </w:t>
+      </w:r>
+      <w:r>
+        <w:rPr>
+          <w:rFonts w:ascii="TimesNewRomanPSMT" w:eastAsia="Times New Roman" w:hAnsi="TimesNewRomanPSMT" w:cs="TimesNewRomanPSMT"/>
+          <w:sz w:val="28"/>
+          <w:szCs w:val="28"/>
+          <w:lang w:eastAsia="ru-RU"/>
+        </w:rPr>
+        <w:t>разработано большое множество компьютерных программ для анализа и моделирования регулируемых пересечений</w:t>
+      </w:r>
+      <w:r>
+        <w:rPr>
+          <w:rFonts w:ascii="TimesNewRomanPSMT" w:eastAsia="Times New Roman" w:hAnsi="TimesNewRomanPSMT" w:cs="TimesNewRomanPSMT"/>
+          <w:sz w:val="28"/>
+          <w:szCs w:val="28"/>
+          <w:lang w:eastAsia="ru-RU"/>
+        </w:rPr>
+        <w:t>, предоставляющих</w:t>
+      </w:r>
+      <w:r>
+        <w:rPr>
+          <w:rFonts w:ascii="TimesNewRomanPSMT" w:eastAsia="Times New Roman" w:hAnsi="TimesNewRomanPSMT" w:cs="TimesNewRomanPSMT"/>
+          <w:sz w:val="28"/>
+          <w:szCs w:val="28"/>
+          <w:lang w:eastAsia="ru-RU"/>
+        </w:rPr>
+        <w:t xml:space="preserve"> информацию о задержках на перекрестке, длинах очередей на подходах к </w:t>
+      </w:r>
+      <w:r>
+        <w:rPr>
+          <w:rFonts w:ascii="TimesNewRomanPSMT" w:eastAsia="Times New Roman" w:hAnsi="TimesNewRomanPSMT" w:cs="TimesNewRomanPSMT"/>
+          <w:sz w:val="28"/>
+          <w:szCs w:val="28"/>
+          <w:lang w:eastAsia="ru-RU"/>
+        </w:rPr>
+        <w:t>нему, потоке насыщения</w:t>
+      </w:r>
+      <w:r>
+        <w:rPr>
+          <w:rFonts w:ascii="TimesNewRomanPSMT" w:eastAsia="Times New Roman" w:hAnsi="TimesNewRomanPSMT" w:cs="TimesNewRomanPSMT"/>
+          <w:sz w:val="28"/>
+          <w:szCs w:val="28"/>
+          <w:lang w:eastAsia="ru-RU"/>
+        </w:rPr>
+        <w:t>, нет ни одной программы, позволяющей предоставить сразу все эту информацию как для существующих, так и для проектируемых условий движения. Так, например, если два пересечения расположены слишком близко друг к другу, одна компьютерная программа может быть полезной для определения задержек на пересечении, но не является эффективным средством для определения других параметров транспортного потока</w:t>
       </w:r>
       <w:r>
         <w:rPr>
@@ -8759,207 +8710,6 @@
         <w:ind w:right="20" w:firstLine="709"/>
         <w:jc w:val="both"/>
         <w:rPr>
-          <w:rFonts w:ascii="Times New Roman" w:eastAsia="UnBatang" w:hAnsi="Times New Roman" w:cs="Times New Roman"/>
-          <w:sz w:val="28"/>
-          <w:szCs w:val="28"/>
-          <w:lang w:val="en-US" w:eastAsia="ru-RU"/>
-        </w:rPr>
-      </w:pPr>
-      <w:r>
-        <w:rPr>
-          <w:rFonts w:ascii="Times New Roman" w:eastAsia="UnBatang" w:hAnsi="Times New Roman" w:cs="Times New Roman"/>
-          <w:sz w:val="28"/>
-          <w:szCs w:val="28"/>
-          <w:lang w:eastAsia="ru-RU"/>
-        </w:rPr>
-        <w:t>Динамические макроскопические модели</w:t>
-      </w:r>
-      <w:r>
-        <w:rPr>
-          <w:rFonts w:ascii="Times New Roman" w:eastAsia="Times New Roman" w:hAnsi="Times New Roman" w:cs="Times New Roman"/>
-          <w:sz w:val="28"/>
-          <w:szCs w:val="28"/>
-          <w:lang w:eastAsia="ru-RU"/>
-        </w:rPr>
-        <w:t xml:space="preserve">, такие как модель </w:t>
-      </w:r>
-      <w:proofErr w:type="spellStart"/>
-      <w:r>
-        <w:rPr>
-          <w:rFonts w:ascii="Times New Roman" w:eastAsia="Times New Roman" w:hAnsi="Times New Roman" w:cs="Times New Roman"/>
-          <w:sz w:val="28"/>
-          <w:szCs w:val="28"/>
-          <w:lang w:eastAsia="ru-RU"/>
-        </w:rPr>
-        <w:t>Лайтхилла</w:t>
-      </w:r>
-      <w:proofErr w:type="spellEnd"/>
-      <w:r>
-        <w:rPr>
-          <w:rFonts w:ascii="Times New Roman" w:eastAsia="Times New Roman" w:hAnsi="Times New Roman" w:cs="Times New Roman"/>
-          <w:sz w:val="28"/>
-          <w:szCs w:val="28"/>
-          <w:lang w:eastAsia="ru-RU"/>
-        </w:rPr>
-        <w:t>–</w:t>
-      </w:r>
-      <w:proofErr w:type="spellStart"/>
-      <w:r>
-        <w:rPr>
-          <w:rFonts w:ascii="Times New Roman" w:eastAsia="Times New Roman" w:hAnsi="Times New Roman" w:cs="Times New Roman"/>
-          <w:sz w:val="28"/>
-          <w:szCs w:val="28"/>
-          <w:lang w:eastAsia="ru-RU"/>
-        </w:rPr>
-        <w:t>Уитема</w:t>
-      </w:r>
-      <w:proofErr w:type="spellEnd"/>
-      <w:r>
-        <w:rPr>
-          <w:rFonts w:ascii="Times New Roman" w:eastAsia="Times New Roman" w:hAnsi="Times New Roman" w:cs="Times New Roman"/>
-          <w:sz w:val="28"/>
-          <w:szCs w:val="28"/>
-          <w:lang w:eastAsia="ru-RU"/>
-        </w:rPr>
-        <w:t>–</w:t>
-      </w:r>
-      <w:proofErr w:type="spellStart"/>
-      <w:r>
-        <w:rPr>
-          <w:rFonts w:ascii="Times New Roman" w:eastAsia="Times New Roman" w:hAnsi="Times New Roman" w:cs="Times New Roman"/>
-          <w:sz w:val="28"/>
-          <w:szCs w:val="28"/>
-          <w:lang w:eastAsia="ru-RU"/>
-        </w:rPr>
-        <w:t>Ричардса</w:t>
-      </w:r>
-      <w:proofErr w:type="spellEnd"/>
-      <w:r>
-        <w:rPr>
-          <w:rFonts w:ascii="Times New Roman" w:eastAsia="Times New Roman" w:hAnsi="Times New Roman" w:cs="Times New Roman"/>
-          <w:sz w:val="28"/>
-          <w:szCs w:val="28"/>
-          <w:lang w:eastAsia="ru-RU"/>
-        </w:rPr>
-        <w:t xml:space="preserve"> </w:t>
-      </w:r>
-      <w:r>
-        <w:rPr>
-          <w:rFonts w:ascii="Times New Roman" w:eastAsia="Times New Roman" w:hAnsi="Times New Roman" w:cs="Times New Roman"/>
-          <w:sz w:val="28"/>
-          <w:szCs w:val="28"/>
-          <w:lang w:eastAsia="ru-RU"/>
-        </w:rPr>
-        <w:t>LWR (</w:t>
-      </w:r>
-      <w:proofErr w:type="spellStart"/>
-      <w:r>
-        <w:rPr>
-          <w:rFonts w:ascii="Times New Roman" w:eastAsia="Times New Roman" w:hAnsi="Times New Roman" w:cs="Times New Roman"/>
-          <w:sz w:val="28"/>
-          <w:szCs w:val="28"/>
-          <w:lang w:eastAsia="ru-RU"/>
-        </w:rPr>
-        <w:t>Ligh</w:t>
-      </w:r>
-      <w:r>
-        <w:rPr>
-          <w:rFonts w:ascii="Times New Roman" w:eastAsia="Times New Roman" w:hAnsi="Times New Roman" w:cs="Times New Roman"/>
-          <w:sz w:val="28"/>
-          <w:szCs w:val="28"/>
-          <w:lang w:val="en-US" w:eastAsia="ru-RU"/>
-        </w:rPr>
-        <w:t>th</w:t>
-      </w:r>
-      <w:r>
-        <w:rPr>
-          <w:rFonts w:ascii="Times New Roman" w:eastAsia="Times New Roman" w:hAnsi="Times New Roman" w:cs="Times New Roman"/>
-          <w:sz w:val="28"/>
-          <w:szCs w:val="28"/>
-          <w:lang w:eastAsia="ru-RU"/>
-        </w:rPr>
-        <w:t>ill</w:t>
-      </w:r>
-      <w:proofErr w:type="spellEnd"/>
-      <w:r>
-        <w:rPr>
-          <w:rFonts w:ascii="Times New Roman" w:eastAsia="Times New Roman" w:hAnsi="Times New Roman" w:cs="Times New Roman"/>
-          <w:sz w:val="28"/>
-          <w:szCs w:val="28"/>
-          <w:lang w:eastAsia="ru-RU"/>
-        </w:rPr>
-        <w:t xml:space="preserve">, </w:t>
-      </w:r>
-      <w:proofErr w:type="spellStart"/>
-      <w:r>
-        <w:rPr>
-          <w:rFonts w:ascii="Times New Roman" w:eastAsia="Times New Roman" w:hAnsi="Times New Roman" w:cs="Times New Roman"/>
-          <w:sz w:val="28"/>
-          <w:szCs w:val="28"/>
-          <w:lang w:eastAsia="ru-RU"/>
-        </w:rPr>
-        <w:t>Whitham</w:t>
-      </w:r>
-      <w:proofErr w:type="spellEnd"/>
-      <w:r>
-        <w:rPr>
-          <w:rFonts w:ascii="Times New Roman" w:eastAsia="Times New Roman" w:hAnsi="Times New Roman" w:cs="Times New Roman"/>
-          <w:sz w:val="28"/>
-          <w:szCs w:val="28"/>
-          <w:lang w:eastAsia="ru-RU"/>
-        </w:rPr>
-        <w:t xml:space="preserve"> и </w:t>
-      </w:r>
-      <w:proofErr w:type="spellStart"/>
-      <w:r>
-        <w:rPr>
-          <w:rFonts w:ascii="Times New Roman" w:eastAsia="Times New Roman" w:hAnsi="Times New Roman" w:cs="Times New Roman"/>
-          <w:sz w:val="28"/>
-          <w:szCs w:val="28"/>
-          <w:lang w:eastAsia="ru-RU"/>
-        </w:rPr>
-        <w:t>Richards</w:t>
-      </w:r>
-      <w:proofErr w:type="spellEnd"/>
-      <w:r>
-        <w:rPr>
-          <w:rFonts w:ascii="Times New Roman" w:eastAsia="Times New Roman" w:hAnsi="Times New Roman" w:cs="Times New Roman"/>
-          <w:sz w:val="28"/>
-          <w:szCs w:val="28"/>
-          <w:lang w:eastAsia="ru-RU"/>
-        </w:rPr>
-        <w:t>),</w:t>
-      </w:r>
-      <w:r>
-        <w:rPr>
-          <w:rFonts w:ascii="Times New Roman" w:eastAsia="UnBatang" w:hAnsi="Times New Roman" w:cs="Times New Roman"/>
-          <w:sz w:val="28"/>
-          <w:szCs w:val="28"/>
-          <w:lang w:eastAsia="ru-RU"/>
-        </w:rPr>
-        <w:t xml:space="preserve"> описывают процесс изменения транспортного потока во времени и пространстве с помощью дифференциальных уравнений. Уравнения описывают изменения определенного параметра, характеризующего транспортный поток, например, плотность потока автомобилей, среднюю скорость движения автомобилей, пропускную</w:t>
-      </w:r>
-      <w:r>
-        <w:rPr>
-          <w:rFonts w:ascii="Times New Roman" w:eastAsia="UnBatang" w:hAnsi="Times New Roman" w:cs="Times New Roman"/>
-          <w:sz w:val="28"/>
-          <w:szCs w:val="28"/>
-          <w:lang w:eastAsia="ru-RU"/>
-        </w:rPr>
-        <w:t xml:space="preserve"> способность дорожного участка.</w:t>
-      </w:r>
-    </w:p>
-    <w:p>
-      <w:pPr>
-        <w:widowControl w:val="0"/>
-        <w:overflowPunct w:val="0"/>
-        <w:autoSpaceDE w:val="0"/>
-        <w:autoSpaceDN w:val="0"/>
-        <w:adjustRightInd w:val="0"/>
-        <w:spacing w:after="0" w:line="360" w:lineRule="auto"/>
-        <w:ind w:right="20" w:firstLine="709"/>
-        <w:jc w:val="both"/>
-        <w:rPr>
           <w:rFonts w:ascii="Times New Roman" w:eastAsia="Times New Roman" w:hAnsi="Times New Roman" w:cs="Times New Roman"/>
           <w:bCs/>
           <w:sz w:val="28"/>
@@ -9157,7 +8907,6 @@
           <w:szCs w:val="28"/>
           <w:lang w:eastAsia="ru-RU"/>
         </w:rPr>
-        <w:lastRenderedPageBreak/>
         <w:drawing>
           <wp:inline distT="0" distB="0" distL="0" distR="0" wp14:anchorId="6220989A" wp14:editId="178B493A">
             <wp:extent cx="4561205" cy="3657600"/>
@@ -9402,7 +9151,18 @@
           <w:szCs w:val="28"/>
           <w:lang w:eastAsia="ru-RU"/>
         </w:rPr>
-        <w:t>Микромодели оперируют конкрет</w:t>
+        <w:t xml:space="preserve">Микромодели оперируют </w:t>
+      </w:r>
+      <w:r>
+        <w:rPr>
+          <w:rFonts w:ascii="Times New Roman" w:eastAsia="Times New Roman" w:hAnsi="Times New Roman" w:cs="Times New Roman"/>
+          <w:bCs/>
+          <w:sz w:val="28"/>
+          <w:szCs w:val="28"/>
+          <w:lang w:eastAsia="ru-RU"/>
+        </w:rPr>
+        <w:lastRenderedPageBreak/>
+        <w:t>конкрет</w:t>
       </w:r>
       <w:r>
         <w:rPr>
@@ -9533,18 +9293,7 @@
           <w:szCs w:val="28"/>
           <w:lang w:eastAsia="ru-RU"/>
         </w:rPr>
-        <w:t xml:space="preserve">Если провести обобщение микроскопических моделей, то основными исходными данными для их функционирования являются количество полос для движения, ширина полос для движения, структура транспортного потока, интенсивность транспортных потоков, допустимая скорость движения, приоритетные направления движения, параметры светофорного регулирования. В результате работы микроскопических моделей, как правило, получают следующие выходные данные: длина очереди, задержки </w:t>
-      </w:r>
-      <w:r>
-        <w:rPr>
-          <w:rFonts w:ascii="Times New Roman" w:eastAsia="Times New Roman" w:hAnsi="Times New Roman" w:cs="Times New Roman"/>
-          <w:bCs/>
-          <w:sz w:val="28"/>
-          <w:szCs w:val="28"/>
-          <w:lang w:eastAsia="ru-RU"/>
-        </w:rPr>
-        <w:lastRenderedPageBreak/>
-        <w:t>транспортных средств, средняя скорость, максимальная или минимальная скорость</w:t>
+        <w:t>Если провести обобщение микроскопических моделей, то основными исходными данными для их функционирования являются количество полос для движения, ширина полос для движения, структура транспортного потока, интенсивность транспортных потоков, допустимая скорость движения, приоритетные направления движения, параметры светофорного регулирования. В результате работы микроскопических моделей, как правило, получают следующие выходные данные: длина очереди, задержки транспортных средств, средняя скорость, максимальная или минимальная скорость</w:t>
       </w:r>
       <w:r>
         <w:rPr>
@@ -10080,6 +9829,7 @@
           <w:szCs w:val="28"/>
           <w:lang w:eastAsia="ru-RU"/>
         </w:rPr>
+        <w:lastRenderedPageBreak/>
         <w:drawing>
           <wp:inline distT="0" distB="0" distL="0" distR="0" wp14:anchorId="28958D94" wp14:editId="0C652F9A">
             <wp:extent cx="4582795" cy="3540760"/>
@@ -10333,18 +10083,7 @@
           <w:szCs w:val="28"/>
           <w:lang w:eastAsia="ru-RU"/>
         </w:rPr>
-        <w:t xml:space="preserve">), а их поведение и </w:t>
-      </w:r>
-      <w:r>
-        <w:rPr>
-          <w:rFonts w:ascii="Times New Roman" w:eastAsia="Times New Roman" w:hAnsi="Times New Roman" w:cs="Times New Roman"/>
-          <w:bCs/>
-          <w:sz w:val="28"/>
-          <w:szCs w:val="28"/>
-          <w:lang w:eastAsia="ru-RU"/>
-        </w:rPr>
-        <w:lastRenderedPageBreak/>
-        <w:t xml:space="preserve">взаимодействие – на низком уровне (элемент </w:t>
+        <w:t xml:space="preserve">), а их поведение и взаимодействие – на низком уровне (элемент </w:t>
       </w:r>
       <w:proofErr w:type="spellStart"/>
       <w:r>
@@ -10782,7 +10521,17 @@
           <w:szCs w:val="28"/>
           <w:lang w:eastAsia="ru-RU"/>
         </w:rPr>
-        <w:t>Исходя из того, что создаваемая модель будет использоваться в первую очередь для оптимизации работы светофоров, является целесообразным использование в ней микроскопического подхода, в рамках которого можно выделить несколько основных направлений.</w:t>
+        <w:t xml:space="preserve">Исходя из того, что создаваемая модель будет использоваться в первую очередь для оптимизации работы светофоров, является целесообразным использование в ней микроскопического подхода, в рамках которого можно </w:t>
+      </w:r>
+      <w:r>
+        <w:rPr>
+          <w:rFonts w:ascii="Times New Roman" w:eastAsia="Times New Roman" w:hAnsi="Times New Roman" w:cs="Times New Roman"/>
+          <w:sz w:val="28"/>
+          <w:szCs w:val="28"/>
+          <w:lang w:eastAsia="ru-RU"/>
+        </w:rPr>
+        <w:lastRenderedPageBreak/>
+        <w:t>выделить несколько основных направлений.</w:t>
       </w:r>
     </w:p>
     <w:p>
@@ -11196,7 +10945,6 @@
           <w:szCs w:val="28"/>
           <w:lang w:eastAsia="ru-RU"/>
         </w:rPr>
-        <w:lastRenderedPageBreak/>
         <w:t>Модель оптималь</w:t>
       </w:r>
       <w:r>
@@ -12202,6 +11950,7 @@
           <w:szCs w:val="28"/>
           <w:lang w:eastAsia="ru-RU"/>
         </w:rPr>
+        <w:lastRenderedPageBreak/>
         <w:t>Модель умного водителя (</w:t>
       </w:r>
       <w:r>
@@ -12694,7 +12443,6 @@
           <w:szCs w:val="28"/>
           <w:lang w:eastAsia="ru-RU"/>
         </w:rPr>
-        <w:lastRenderedPageBreak/>
         <w:t>В этой модели ускорение задается формулой (</w:t>
       </w:r>
       <w:r>
@@ -14293,7 +14041,18 @@
           <w:szCs w:val="28"/>
           <w:lang w:eastAsia="ru-RU"/>
         </w:rPr>
-        <w:t xml:space="preserve"> определяет, как уменьшается ускорение автомобиля по мере достижения желаемой скорости передвижения. </w:t>
+        <w:t xml:space="preserve"> определяет, как уменьшается ускорение автомобиля по мере </w:t>
+      </w:r>
+      <w:r>
+        <w:rPr>
+          <w:rFonts w:ascii="Times New Roman" w:eastAsia="Times New Roman" w:hAnsi="Times New Roman" w:cs="Times New Roman"/>
+          <w:bCs/>
+          <w:sz w:val="28"/>
+          <w:szCs w:val="28"/>
+          <w:lang w:eastAsia="ru-RU"/>
+        </w:rPr>
+        <w:lastRenderedPageBreak/>
+        <w:t xml:space="preserve">достижения желаемой скорости передвижения. </w:t>
       </w:r>
       <w:proofErr w:type="gramStart"/>
       <w:r>
@@ -15491,7 +15250,6 @@
           <w:szCs w:val="28"/>
           <w:lang w:eastAsia="ru-RU"/>
         </w:rPr>
-        <w:lastRenderedPageBreak/>
         <w:t xml:space="preserve">Таким образом, автомобиль плавно набирает скорость от 0 до желаемой </w:t>
       </w:r>
       <m:oMath>
@@ -16322,7 +16080,11 @@
         <w:pStyle w:val="aff5"/>
       </w:pPr>
       <w:r>
-        <w:t xml:space="preserve">Стохастичность моделирования достигается за счет того, что параметры, характеризующие индивидуальные особенности стиля вождения водителя, вычисляются отдельно для каждого автомобиля случайным образом в соответствии с равномерным распределением с разбросом, равным 20%. В качестве исходных значений временная задержка </w:t>
+        <w:t xml:space="preserve">Стохастичность моделирования достигается за счет того, что параметры, характеризующие индивидуальные особенности стиля вождения водителя, вычисляются отдельно для каждого автомобиля случайным образом в соответствии с равномерным распределением с разбросом, равным </w:t>
+      </w:r>
+      <w:r>
+        <w:lastRenderedPageBreak/>
+        <w:t xml:space="preserve">20%. В качестве исходных значений временная задержка </w:t>
       </w:r>
       <m:oMath>
         <m:r>
@@ -16512,11 +16274,7 @@
         <w:pStyle w:val="aff5"/>
       </w:pPr>
       <w:r>
-        <w:t xml:space="preserve">Эффективным и информативным способом моделирования движения </w:t>
-      </w:r>
-      <w:r>
-        <w:lastRenderedPageBreak/>
-        <w:t xml:space="preserve">совокупности транспортных средств по магистрали являются клеточные автоматы. Модели, основанные </w:t>
+        <w:t xml:space="preserve">Эффективным и информативным способом моделирования движения совокупности транспортных средств по магистрали являются клеточные автоматы. Модели, основанные </w:t>
       </w:r>
       <w:proofErr w:type="gramStart"/>
       <w:r>
@@ -16617,6 +16375,7 @@
         <w:rPr>
           <w:noProof/>
         </w:rPr>
+        <w:lastRenderedPageBreak/>
         <w:drawing>
           <wp:inline distT="0" distB="0" distL="0" distR="0" wp14:anchorId="178E3652" wp14:editId="45C6B7F6">
             <wp:extent cx="6198870" cy="1584325"/>
@@ -16873,7 +16632,6 @@
         <w:rPr>
           <w:lang w:eastAsia="ru-RU"/>
         </w:rPr>
-        <w:lastRenderedPageBreak/>
         <w:t>Статистические распределения в теории транспортных потоков</w:t>
       </w:r>
       <w:bookmarkEnd w:id="13"/>
@@ -17027,6 +16785,7 @@
         <w:rPr>
           <w:lang w:eastAsia="ru-RU"/>
         </w:rPr>
+        <w:lastRenderedPageBreak/>
         <w:t>направление движения и максимал</w:t>
       </w:r>
       <w:r>
@@ -17810,7 +17569,6 @@
         <w:rPr>
           <w:lang w:eastAsia="ru-RU"/>
         </w:rPr>
-        <w:lastRenderedPageBreak/>
         <w:t>Алгоритмы работы светофора. Дорожные контроллеры</w:t>
       </w:r>
       <w:bookmarkEnd w:id="14"/>
@@ -17928,6 +17686,7 @@
         <w:rPr>
           <w:lang w:eastAsia="ru-RU"/>
         </w:rPr>
+        <w:lastRenderedPageBreak/>
         <w:t>Вызывные устройства, которые обеспечивают переключение светофорных сигналов по вызову пешеходами или транспортными средствами, прибывающими с прилегающих к магистрали улиц. Длительности разрешающих сигналов для транспортных средств, как и в предыдущем случае, фиксированы.</w:t>
       </w:r>
     </w:p>
@@ -18002,7 +17761,6 @@
         <w:rPr>
           <w:lang w:eastAsia="ru-RU"/>
         </w:rPr>
-        <w:lastRenderedPageBreak/>
         <w:t>Адаптивное светофорное регулирование</w:t>
       </w:r>
       <w:bookmarkEnd w:id="15"/>
@@ -18349,6 +18107,7 @@
           <w:szCs w:val="28"/>
           <w:lang w:eastAsia="ru-RU"/>
         </w:rPr>
+        <w:lastRenderedPageBreak/>
         <w:t>П</w:t>
       </w:r>
       <w:r>
@@ -18546,7 +18305,6 @@
           <w:szCs w:val="28"/>
           <w:lang w:eastAsia="ru-RU"/>
         </w:rPr>
-        <w:lastRenderedPageBreak/>
         <w:t>Секция регулирования (</w:t>
       </w:r>
       <w:proofErr w:type="spellStart"/>
@@ -18748,6 +18506,7 @@
           <w:szCs w:val="28"/>
           <w:lang w:eastAsia="ru-RU"/>
         </w:rPr>
+        <w:lastRenderedPageBreak/>
         <w:drawing>
           <wp:inline distT="0" distB="0" distL="0" distR="0" wp14:anchorId="0B81531B" wp14:editId="7B5DF6C4">
             <wp:extent cx="4763135" cy="4242435"/>
@@ -18941,17 +18700,7 @@
           <w:szCs w:val="28"/>
           <w:lang w:eastAsia="ru-RU"/>
         </w:rPr>
-        <w:t xml:space="preserve">применяется в единой технологической платформе </w:t>
-      </w:r>
-      <w:r>
-        <w:rPr>
-          <w:rFonts w:ascii="Times New Roman" w:eastAsia="Times New Roman" w:hAnsi="Times New Roman" w:cs="Times New Roman"/>
-          <w:sz w:val="28"/>
-          <w:szCs w:val="28"/>
-          <w:lang w:eastAsia="ru-RU"/>
-        </w:rPr>
-        <w:lastRenderedPageBreak/>
-        <w:t>«Электронный городовой»</w:t>
+        <w:t>применяется в единой технологической платформе «Электронный городовой»</w:t>
       </w:r>
       <w:r>
         <w:rPr>
@@ -19186,6 +18935,7 @@
           <w:szCs w:val="28"/>
           <w:lang w:eastAsia="ru-RU"/>
         </w:rPr>
+        <w:lastRenderedPageBreak/>
         <w:t xml:space="preserve">Взаимодействие между детекторами и светофором происходят </w:t>
       </w:r>
       <w:proofErr w:type="gramStart"/>
@@ -19566,7 +19316,6 @@
           <w:szCs w:val="28"/>
           <w:lang w:eastAsia="ru-RU"/>
         </w:rPr>
-        <w:lastRenderedPageBreak/>
         <w:t>Наряду с такими подходами, как транспортно-зависимое управление с оптимизацией параметров регулирования в реальном времени, применяется также «мягкое» программирование светофорных объектов с использованием нечеткой логики (НЛ) [</w:t>
       </w:r>
       <w:r>
@@ -19638,6 +19387,7 @@
         <w:rPr>
           <w:lang w:eastAsia="ru-RU"/>
         </w:rPr>
+        <w:lastRenderedPageBreak/>
         <w:t>Существующие инструменты оптимизации светофорного регулирования</w:t>
       </w:r>
       <w:bookmarkEnd w:id="16"/>
@@ -20099,7 +19849,6 @@
         <w:rPr>
           <w:lang w:eastAsia="ru-RU"/>
         </w:rPr>
-        <w:lastRenderedPageBreak/>
         <w:t>Оценить влияния типа пересечения дорог на пропускную способность (нерегулируемый перекрёсток, регулируемый перекрёсток, круговое движение).</w:t>
       </w:r>
     </w:p>
@@ -20174,6 +19923,7 @@
           <w:szCs w:val="20"/>
           <w:lang w:eastAsia="ru-RU"/>
         </w:rPr>
+        <w:lastRenderedPageBreak/>
         <w:drawing>
           <wp:inline distT="0" distB="0" distL="0" distR="0" wp14:anchorId="04FB4FC4" wp14:editId="382FCA07">
             <wp:extent cx="5486400" cy="2891790"/>
@@ -20411,18 +20161,7 @@
           <w:szCs w:val="28"/>
           <w:lang w:eastAsia="ru-RU"/>
         </w:rPr>
-        <w:t xml:space="preserve"> с современным представлением о макроскопическом моделировании транспортных потоков, учитывающим такие факторы, как </w:t>
-      </w:r>
-      <w:r>
-        <w:rPr>
-          <w:rFonts w:ascii="Times New Roman" w:eastAsia="Times New Roman" w:hAnsi="Times New Roman" w:cs="Times New Roman"/>
-          <w:bCs/>
-          <w:sz w:val="28"/>
-          <w:szCs w:val="28"/>
-          <w:lang w:eastAsia="ru-RU"/>
-        </w:rPr>
-        <w:lastRenderedPageBreak/>
-        <w:t>прирост очереди</w:t>
+        <w:t xml:space="preserve"> с современным представлением о макроскопическом моделировании транспортных потоков, учитывающим такие факторы, как прирост очереди</w:t>
       </w:r>
       <w:r>
         <w:rPr>
@@ -20539,6 +20278,7 @@
           <w:szCs w:val="28"/>
           <w:lang w:eastAsia="ru-RU"/>
         </w:rPr>
+        <w:lastRenderedPageBreak/>
         <w:drawing>
           <wp:inline distT="0" distB="0" distL="0" distR="0" wp14:anchorId="6A694438" wp14:editId="636AF720">
             <wp:extent cx="5327015" cy="3848735"/>
@@ -21509,7 +21249,7 @@
             <v:fill color2="black"/>
             <v:imagedata r:id="rId21" o:title=""/>
           </v:shape>
-          <o:OLEObject Type="Embed" ProgID="Equation.3" ShapeID="_x0000_i1025" DrawAspect="Content" ObjectID="_1528523081" r:id="rId22"/>
+          <o:OLEObject Type="Embed" ProgID="Equation.3" ShapeID="_x0000_i1025" DrawAspect="Content" ObjectID="_1528525211" r:id="rId22"/>
         </w:object>
       </w:r>
       <w:r>
@@ -21544,7 +21284,7 @@
             <v:fill color2="black"/>
             <v:imagedata r:id="rId23" o:title=""/>
           </v:shape>
-          <o:OLEObject Type="Embed" ProgID="Equation.3" ShapeID="_x0000_i1026" DrawAspect="Content" ObjectID="_1528523082" r:id="rId24"/>
+          <o:OLEObject Type="Embed" ProgID="Equation.3" ShapeID="_x0000_i1026" DrawAspect="Content" ObjectID="_1528525212" r:id="rId24"/>
         </w:object>
       </w:r>
       <w:r>
@@ -21569,7 +21309,7 @@
           <v:shape id="_x0000_i1027" type="#_x0000_t75" style="width:12.75pt;height:18.75pt" o:ole="">
             <v:imagedata r:id="rId25" o:title=""/>
           </v:shape>
-          <o:OLEObject Type="Embed" ProgID="Equation.3" ShapeID="_x0000_i1027" DrawAspect="Content" ObjectID="_1528523083" r:id="rId26"/>
+          <o:OLEObject Type="Embed" ProgID="Equation.3" ShapeID="_x0000_i1027" DrawAspect="Content" ObjectID="_1528525213" r:id="rId26"/>
         </w:object>
       </w:r>
       <w:r>
@@ -21600,7 +21340,7 @@
           <v:shape id="_x0000_i1028" type="#_x0000_t75" style="width:12pt;height:14.25pt" o:ole="">
             <v:imagedata r:id="rId27" o:title=""/>
           </v:shape>
-          <o:OLEObject Type="Embed" ProgID="Equation.3" ShapeID="_x0000_i1028" DrawAspect="Content" ObjectID="_1528523084" r:id="rId28"/>
+          <o:OLEObject Type="Embed" ProgID="Equation.3" ShapeID="_x0000_i1028" DrawAspect="Content" ObjectID="_1528525214" r:id="rId28"/>
         </w:object>
       </w:r>
       <w:r>
@@ -21619,7 +21359,7 @@
           <v:shape id="_x0000_i1029" type="#_x0000_t75" style="width:12pt;height:18.75pt" o:ole="">
             <v:imagedata r:id="rId29" o:title=""/>
           </v:shape>
-          <o:OLEObject Type="Embed" ProgID="Equation.3" ShapeID="_x0000_i1029" DrawAspect="Content" ObjectID="_1528523085" r:id="rId30"/>
+          <o:OLEObject Type="Embed" ProgID="Equation.3" ShapeID="_x0000_i1029" DrawAspect="Content" ObjectID="_1528525215" r:id="rId30"/>
         </w:object>
       </w:r>
       <w:r>
@@ -21647,7 +21387,7 @@
           <v:shape id="_x0000_i1030" type="#_x0000_t75" style="width:15pt;height:18.75pt" o:ole="">
             <v:imagedata r:id="rId31" o:title=""/>
           </v:shape>
-          <o:OLEObject Type="Embed" ProgID="Equation.3" ShapeID="_x0000_i1030" DrawAspect="Content" ObjectID="_1528523086" r:id="rId32"/>
+          <o:OLEObject Type="Embed" ProgID="Equation.3" ShapeID="_x0000_i1030" DrawAspect="Content" ObjectID="_1528525216" r:id="rId32"/>
         </w:object>
       </w:r>
       <w:r>
@@ -21670,7 +21410,7 @@
           <v:shape id="_x0000_i1031" type="#_x0000_t75" style="width:15pt;height:18.75pt" o:ole="">
             <v:imagedata r:id="rId33" o:title=""/>
           </v:shape>
-          <o:OLEObject Type="Embed" ProgID="Equation.3" ShapeID="_x0000_i1031" DrawAspect="Content" ObjectID="_1528523087" r:id="rId34"/>
+          <o:OLEObject Type="Embed" ProgID="Equation.3" ShapeID="_x0000_i1031" DrawAspect="Content" ObjectID="_1528525217" r:id="rId34"/>
         </w:object>
       </w:r>
       <w:r>
@@ -21713,7 +21453,7 @@
             <v:fill color2="black"/>
             <v:imagedata r:id="rId35" o:title=""/>
           </v:shape>
-          <o:OLEObject Type="Embed" ProgID="Equation.3" ShapeID="_x0000_i1032" DrawAspect="Content" ObjectID="_1528523088" r:id="rId36"/>
+          <o:OLEObject Type="Embed" ProgID="Equation.3" ShapeID="_x0000_i1032" DrawAspect="Content" ObjectID="_1528525218" r:id="rId36"/>
         </w:object>
       </w:r>
       <w:r>
@@ -21724,7 +21464,7 @@
           <v:shape id="_x0000_i1033" type="#_x0000_t75" style="width:186pt;height:42.75pt" o:ole="">
             <v:imagedata r:id="rId37" o:title=""/>
           </v:shape>
-          <o:OLEObject Type="Embed" ProgID="Equation.3" ShapeID="_x0000_i1033" DrawAspect="Content" ObjectID="_1528523089" r:id="rId38"/>
+          <o:OLEObject Type="Embed" ProgID="Equation.3" ShapeID="_x0000_i1033" DrawAspect="Content" ObjectID="_1528525219" r:id="rId38"/>
         </w:object>
       </w:r>
       <w:r>
@@ -21761,7 +21501,7 @@
           <v:shape id="_x0000_i1034" type="#_x0000_t75" style="width:14.25pt;height:18pt" o:ole="">
             <v:imagedata r:id="rId39" o:title=""/>
           </v:shape>
-          <o:OLEObject Type="Embed" ProgID="Equation.3" ShapeID="_x0000_i1034" DrawAspect="Content" ObjectID="_1528523090" r:id="rId40"/>
+          <o:OLEObject Type="Embed" ProgID="Equation.3" ShapeID="_x0000_i1034" DrawAspect="Content" ObjectID="_1528525220" r:id="rId40"/>
         </w:object>
       </w:r>
       <w:r>
@@ -21804,7 +21544,7 @@
           <v:shape id="_x0000_i1035" type="#_x0000_t75" style="width:32.25pt;height:18.75pt" o:ole="">
             <v:imagedata r:id="rId41" o:title=""/>
           </v:shape>
-          <o:OLEObject Type="Embed" ProgID="Equation.3" ShapeID="_x0000_i1035" DrawAspect="Content" ObjectID="_1528523091" r:id="rId42"/>
+          <o:OLEObject Type="Embed" ProgID="Equation.3" ShapeID="_x0000_i1035" DrawAspect="Content" ObjectID="_1528525221" r:id="rId42"/>
         </w:object>
       </w:r>
       <w:r>
@@ -21815,7 +21555,7 @@
           <v:shape id="_x0000_i1036" type="#_x0000_t75" style="width:12.75pt;height:18.75pt" o:ole="">
             <v:imagedata r:id="rId43" o:title=""/>
           </v:shape>
-          <o:OLEObject Type="Embed" ProgID="Equation.3" ShapeID="_x0000_i1036" DrawAspect="Content" ObjectID="_1528523092" r:id="rId44"/>
+          <o:OLEObject Type="Embed" ProgID="Equation.3" ShapeID="_x0000_i1036" DrawAspect="Content" ObjectID="_1528525222" r:id="rId44"/>
         </w:object>
       </w:r>
       <w:r>
@@ -21844,7 +21584,7 @@
           <v:shape id="_x0000_i1037" type="#_x0000_t75" style="width:45pt;height:18.75pt" o:ole="">
             <v:imagedata r:id="rId45" o:title=""/>
           </v:shape>
-          <o:OLEObject Type="Embed" ProgID="Equation.3" ShapeID="_x0000_i1037" DrawAspect="Content" ObjectID="_1528523093" r:id="rId46"/>
+          <o:OLEObject Type="Embed" ProgID="Equation.3" ShapeID="_x0000_i1037" DrawAspect="Content" ObjectID="_1528525223" r:id="rId46"/>
         </w:object>
       </w:r>
       <w:r>
@@ -21855,7 +21595,7 @@
           <v:shape id="_x0000_i1038" type="#_x0000_t75" style="width:60.75pt;height:21pt" o:ole="">
             <v:imagedata r:id="rId47" o:title=""/>
           </v:shape>
-          <o:OLEObject Type="Embed" ProgID="Equation.3" ShapeID="_x0000_i1038" DrawAspect="Content" ObjectID="_1528523094" r:id="rId48"/>
+          <o:OLEObject Type="Embed" ProgID="Equation.3" ShapeID="_x0000_i1038" DrawAspect="Content" ObjectID="_1528525224" r:id="rId48"/>
         </w:object>
       </w:r>
       <w:r>
@@ -21866,7 +21606,7 @@
           <v:shape id="_x0000_i1039" type="#_x0000_t75" style="width:15pt;height:18.75pt" o:ole="">
             <v:imagedata r:id="rId49" o:title=""/>
           </v:shape>
-          <o:OLEObject Type="Embed" ProgID="Equation.3" ShapeID="_x0000_i1039" DrawAspect="Content" ObjectID="_1528523095" r:id="rId50"/>
+          <o:OLEObject Type="Embed" ProgID="Equation.3" ShapeID="_x0000_i1039" DrawAspect="Content" ObjectID="_1528525225" r:id="rId50"/>
         </w:object>
       </w:r>
       <w:r>
@@ -21877,7 +21617,7 @@
           <v:shape id="_x0000_i1040" type="#_x0000_t75" style="width:24.75pt;height:18.75pt" o:ole="">
             <v:imagedata r:id="rId51" o:title=""/>
           </v:shape>
-          <o:OLEObject Type="Embed" ProgID="Equation.3" ShapeID="_x0000_i1040" DrawAspect="Content" ObjectID="_1528523096" r:id="rId52"/>
+          <o:OLEObject Type="Embed" ProgID="Equation.3" ShapeID="_x0000_i1040" DrawAspect="Content" ObjectID="_1528525226" r:id="rId52"/>
         </w:object>
       </w:r>
       <w:r>
@@ -21888,7 +21628,7 @@
           <v:shape id="_x0000_i1041" type="#_x0000_t75" style="width:15.75pt;height:18pt" o:ole="">
             <v:imagedata r:id="rId53" o:title=""/>
           </v:shape>
-          <o:OLEObject Type="Embed" ProgID="Equation.3" ShapeID="_x0000_i1041" DrawAspect="Content" ObjectID="_1528523097" r:id="rId54"/>
+          <o:OLEObject Type="Embed" ProgID="Equation.3" ShapeID="_x0000_i1041" DrawAspect="Content" ObjectID="_1528525227" r:id="rId54"/>
         </w:object>
       </w:r>
       <w:r>
@@ -21899,7 +21639,7 @@
           <v:shape id="_x0000_i1042" type="#_x0000_t75" style="width:84.75pt;height:18.75pt" o:ole="">
             <v:imagedata r:id="rId55" o:title=""/>
           </v:shape>
-          <o:OLEObject Type="Embed" ProgID="Equation.3" ShapeID="_x0000_i1042" DrawAspect="Content" ObjectID="_1528523098" r:id="rId56"/>
+          <o:OLEObject Type="Embed" ProgID="Equation.3" ShapeID="_x0000_i1042" DrawAspect="Content" ObjectID="_1528525228" r:id="rId56"/>
         </w:object>
       </w:r>
       <w:r>
@@ -21910,7 +21650,7 @@
           <v:shape id="_x0000_i1043" type="#_x0000_t75" style="width:63pt;height:21pt" o:ole="">
             <v:imagedata r:id="rId57" o:title=""/>
           </v:shape>
-          <o:OLEObject Type="Embed" ProgID="Equation.3" ShapeID="_x0000_i1043" DrawAspect="Content" ObjectID="_1528523099" r:id="rId58"/>
+          <o:OLEObject Type="Embed" ProgID="Equation.3" ShapeID="_x0000_i1043" DrawAspect="Content" ObjectID="_1528525229" r:id="rId58"/>
         </w:object>
       </w:r>
       <w:r>
@@ -21929,7 +21669,7 @@
           <v:shape id="_x0000_i1044" type="#_x0000_t75" style="width:38.25pt;height:21pt" o:ole="">
             <v:imagedata r:id="rId59" o:title=""/>
           </v:shape>
-          <o:OLEObject Type="Embed" ProgID="Equation.3" ShapeID="_x0000_i1044" DrawAspect="Content" ObjectID="_1528523100" r:id="rId60"/>
+          <o:OLEObject Type="Embed" ProgID="Equation.3" ShapeID="_x0000_i1044" DrawAspect="Content" ObjectID="_1528525230" r:id="rId60"/>
         </w:object>
       </w:r>
       <w:r>
@@ -22530,8 +22270,6 @@
       <w:r>
         <w:t>а</w:t>
       </w:r>
-      <w:bookmarkStart w:id="33" w:name="_GoBack"/>
-      <w:bookmarkEnd w:id="33"/>
       <w:r>
         <w:t xml:space="preserve">грамме классов, </w:t>
       </w:r>
@@ -24269,11 +24007,11 @@
       <w:pPr>
         <w:pStyle w:val="a0"/>
       </w:pPr>
-      <w:bookmarkStart w:id="34" w:name="_Toc454780527"/>
+      <w:bookmarkStart w:id="33" w:name="_Toc454780527"/>
       <w:r>
         <w:t>Интерфейсная часть</w:t>
       </w:r>
-      <w:bookmarkEnd w:id="34"/>
+      <w:bookmarkEnd w:id="33"/>
     </w:p>
     <w:p>
       <w:pPr>
@@ -24458,11 +24196,11 @@
       <w:pPr>
         <w:pStyle w:val="a0"/>
       </w:pPr>
-      <w:bookmarkStart w:id="35" w:name="_Toc454780528"/>
+      <w:bookmarkStart w:id="34" w:name="_Toc454780528"/>
       <w:r>
         <w:t>Тестирование и апробация полученных результатов</w:t>
       </w:r>
-      <w:bookmarkEnd w:id="35"/>
+      <w:bookmarkEnd w:id="34"/>
     </w:p>
     <w:p>
       <w:pPr>
@@ -24533,7 +24271,7 @@
           <v:shape id="_x0000_i1045" type="#_x0000_t75" style="width:32.25pt;height:18.75pt" o:ole="">
             <v:imagedata r:id="rId76" o:title=""/>
           </v:shape>
-          <o:OLEObject Type="Embed" ProgID="Equation.3" ShapeID="_x0000_i1045" DrawAspect="Content" ObjectID="_1528523101" r:id="rId77"/>
+          <o:OLEObject Type="Embed" ProgID="Equation.3" ShapeID="_x0000_i1045" DrawAspect="Content" ObjectID="_1528525231" r:id="rId77"/>
         </w:object>
       </w:r>
       <w:r>
@@ -24559,7 +24297,7 @@
           <v:shape id="_x0000_i1046" type="#_x0000_t75" style="width:32.25pt;height:18.75pt" o:ole="">
             <v:imagedata r:id="rId78" o:title=""/>
           </v:shape>
-          <o:OLEObject Type="Embed" ProgID="Equation.3" ShapeID="_x0000_i1046" DrawAspect="Content" ObjectID="_1528523102" r:id="rId79"/>
+          <o:OLEObject Type="Embed" ProgID="Equation.3" ShapeID="_x0000_i1046" DrawAspect="Content" ObjectID="_1528525232" r:id="rId79"/>
         </w:object>
       </w:r>
       <w:r>
@@ -24790,7 +24528,7 @@
           <v:shape id="_x0000_i1047" type="#_x0000_t75" style="width:54pt;height:36.75pt" o:ole="">
             <v:imagedata r:id="rId80" o:title=""/>
           </v:shape>
-          <o:OLEObject Type="Embed" ProgID="Equation.3" ShapeID="_x0000_i1047" DrawAspect="Content" ObjectID="_1528523103" r:id="rId81"/>
+          <o:OLEObject Type="Embed" ProgID="Equation.3" ShapeID="_x0000_i1047" DrawAspect="Content" ObjectID="_1528525233" r:id="rId81"/>
         </w:object>
       </w:r>
       <w:r>
@@ -24816,7 +24554,7 @@
           <v:shape id="_x0000_i1048" type="#_x0000_t75" style="width:24pt;height:18.75pt" o:ole="">
             <v:imagedata r:id="rId82" o:title=""/>
           </v:shape>
-          <o:OLEObject Type="Embed" ProgID="Equation.3" ShapeID="_x0000_i1048" DrawAspect="Content" ObjectID="_1528523104" r:id="rId83"/>
+          <o:OLEObject Type="Embed" ProgID="Equation.3" ShapeID="_x0000_i1048" DrawAspect="Content" ObjectID="_1528525234" r:id="rId83"/>
         </w:object>
       </w:r>
       <w:r>
@@ -24907,7 +24645,7 @@
           <v:shape id="_x0000_i1049" type="#_x0000_t75" style="width:11.25pt;height:12.75pt" o:ole="">
             <v:imagedata r:id="rId84" o:title=""/>
           </v:shape>
-          <o:OLEObject Type="Embed" ProgID="Equation.3" ShapeID="_x0000_i1049" DrawAspect="Content" ObjectID="_1528523105" r:id="rId85"/>
+          <o:OLEObject Type="Embed" ProgID="Equation.3" ShapeID="_x0000_i1049" DrawAspect="Content" ObjectID="_1528525235" r:id="rId85"/>
         </w:object>
       </w:r>
       <w:r>
@@ -25273,7 +25011,7 @@
           <v:shape id="_x0000_i1050" type="#_x0000_t75" style="width:30.75pt;height:36.75pt" o:ole="">
             <v:imagedata r:id="rId87" o:title=""/>
           </v:shape>
-          <o:OLEObject Type="Embed" ProgID="Equation.3" ShapeID="_x0000_i1050" DrawAspect="Content" ObjectID="_1528523106" r:id="rId88"/>
+          <o:OLEObject Type="Embed" ProgID="Equation.3" ShapeID="_x0000_i1050" DrawAspect="Content" ObjectID="_1528525236" r:id="rId88"/>
         </w:object>
       </w:r>
       <w:r>
@@ -25299,7 +25037,7 @@
           <v:shape id="_x0000_i1051" type="#_x0000_t75" style="width:14.25pt;height:18.75pt" o:ole="">
             <v:imagedata r:id="rId89" o:title=""/>
           </v:shape>
-          <o:OLEObject Type="Embed" ProgID="Equation.3" ShapeID="_x0000_i1051" DrawAspect="Content" ObjectID="_1528523107" r:id="rId90"/>
+          <o:OLEObject Type="Embed" ProgID="Equation.3" ShapeID="_x0000_i1051" DrawAspect="Content" ObjectID="_1528525237" r:id="rId90"/>
         </w:object>
       </w:r>
       <w:r>
@@ -25585,56 +25323,129 @@
         <w:pStyle w:val="afb"/>
         <w:spacing w:after="0"/>
       </w:pPr>
-      <w:bookmarkStart w:id="36" w:name="_Toc454780529"/>
+      <w:bookmarkStart w:id="35" w:name="_Toc454780529"/>
       <w:r>
         <w:lastRenderedPageBreak/>
         <w:t>Заключение</w:t>
       </w:r>
+      <w:bookmarkEnd w:id="35"/>
+    </w:p>
+    <w:p>
+      <w:pPr>
+        <w:pStyle w:val="aff5"/>
+      </w:pPr>
+      <w:r>
+        <w:t xml:space="preserve">В ходе работы была разработана модель улично-дорожной сети со светофорами на перекрестках с учетом всех </w:t>
+      </w:r>
+      <w:r>
+        <w:t>вышеперечисленных</w:t>
+      </w:r>
+      <w:r>
+        <w:t xml:space="preserve"> требований:</w:t>
+      </w:r>
+    </w:p>
+    <w:p>
+      <w:pPr>
+        <w:pStyle w:val="a4"/>
+      </w:pPr>
+      <w:r>
+        <w:t>р</w:t>
+      </w:r>
+      <w:bookmarkStart w:id="36" w:name="_GoBack"/>
       <w:bookmarkEnd w:id="36"/>
-    </w:p>
-    <w:p>
-      <w:pPr>
-        <w:pStyle w:val="aff5"/>
-      </w:pPr>
-      <w:r>
-        <w:t>В ходе работы представлены методы проектирования и оценки эффективности режимов регулирования на пересечениях. Особое внимание уделено параметрам транспортного потока, которые необходимы при проектировании режимов регулирования. Рассмотрены методики оценки эффективности регулируемых пересечений, а также программные продукты, применяемые при проектировании режимов регулирования.</w:t>
-      </w:r>
-    </w:p>
-    <w:p>
-      <w:pPr>
-        <w:pStyle w:val="aff5"/>
-      </w:pPr>
-      <w:r>
-        <w:t>Цель данной работы была поставлена следующим образом: разработать метод нахождения оптимальных параметров светофора для заданных значений интенсивности входных потоков на перекрестке. В ходе выполнения работы была разработана программа моделирования транспортных потоков, которая позволяет задавать входные параметры (размеры перекрестка, число полос движения, интенсивности движения автомобилей) и получать все необходимые выходные параметры.</w:t>
-      </w:r>
-    </w:p>
-    <w:p>
-      <w:pPr>
-        <w:pStyle w:val="aff5"/>
-        <w:rPr>
-          <w:b/>
-        </w:rPr>
-      </w:pPr>
-      <w:r>
-        <w:t>Разработана математическая модель движения транспорта на регулируемом перекрестке. Подробно описаны принципы построения и функционирования имитационной модели движения потоков через регулируемые перекрестки. Получены соотношения для длительностей фаз светофоров в зависимости от плотностей потоков транспортных средств, обеспечивающие минимальные длины очередей или минимальное время задержки автомобилей на перекрестке.</w:t>
-      </w:r>
-    </w:p>
-    <w:p>
-      <w:pPr>
-        <w:rPr>
-          <w:rFonts w:ascii="Times New Roman" w:hAnsi="Times New Roman" w:cs="Times New Roman"/>
-          <w:b/>
-          <w:sz w:val="32"/>
-          <w:szCs w:val="32"/>
-        </w:rPr>
-      </w:pPr>
-      <w:r>
-        <w:rPr>
-          <w:rFonts w:ascii="Times New Roman" w:hAnsi="Times New Roman" w:cs="Times New Roman"/>
-          <w:b/>
-          <w:sz w:val="32"/>
-          <w:szCs w:val="32"/>
-        </w:rPr>
+      <w:r>
+        <w:t>азработан микроскопический имитационный подход к моделированию;</w:t>
+      </w:r>
+    </w:p>
+    <w:p>
+      <w:pPr>
+        <w:pStyle w:val="a4"/>
+      </w:pPr>
+      <w:r>
+        <w:t>достигнуто безаварийное движение транспортных средств;</w:t>
+      </w:r>
+    </w:p>
+    <w:p>
+      <w:pPr>
+        <w:pStyle w:val="a4"/>
+      </w:pPr>
+      <w:r>
+        <w:t>произведен учет многополосных проезжих частей и перестроений транспортных средств с одной полосы на другую при наличии преимущества на другой полосе;</w:t>
+      </w:r>
+    </w:p>
+    <w:p>
+      <w:pPr>
+        <w:pStyle w:val="a4"/>
+      </w:pPr>
+      <w:r>
+        <w:t>установлены светофоры без дополнительных секций на каждом перекрестке;</w:t>
+      </w:r>
+    </w:p>
+    <w:p>
+      <w:pPr>
+        <w:pStyle w:val="a4"/>
+      </w:pPr>
+      <w:r>
+        <w:t>существует возможность задавать произвольный режим работы светофора;</w:t>
+      </w:r>
+    </w:p>
+    <w:p>
+      <w:pPr>
+        <w:pStyle w:val="a4"/>
+      </w:pPr>
+      <w:r>
+        <w:t>в системе предусмотрено получение разнообразной информации о транспортных средствах (количество автомобилей, прибывающих на перекресток на различные фазы светофора, длина очереди перед светофором и т.д.);</w:t>
+      </w:r>
+    </w:p>
+    <w:p>
+      <w:pPr>
+        <w:pStyle w:val="a4"/>
+      </w:pPr>
+      <w:r>
+        <w:t xml:space="preserve"> имеется возможность произвольной конфигурации улиц и их пересечений через </w:t>
+      </w:r>
+      <w:r>
+        <w:rPr>
+          <w:lang w:val="en-US"/>
+        </w:rPr>
+        <w:t>XML</w:t>
+      </w:r>
+      <w:r>
+        <w:t>-</w:t>
+      </w:r>
+      <w:r>
+        <w:t>файл;</w:t>
+      </w:r>
+    </w:p>
+    <w:p>
+      <w:pPr>
+        <w:pStyle w:val="a4"/>
+      </w:pPr>
+      <w:r>
+        <w:t>присутствует учет различных транспортных средств (учтены их габариты, предпочтительная скорость движения и т.д.);</w:t>
+      </w:r>
+    </w:p>
+    <w:p>
+      <w:pPr>
+        <w:pStyle w:val="a4"/>
+      </w:pPr>
+      <w:r>
+        <w:t>предусмотрено графическое отображение результатов работы модели в режиме реального времени;</w:t>
+      </w:r>
+    </w:p>
+    <w:p>
+      <w:pPr>
+        <w:pStyle w:val="a4"/>
+      </w:pPr>
+      <w:proofErr w:type="gramStart"/>
+      <w:r>
+        <w:t>возможно</w:t>
+      </w:r>
+      <w:proofErr w:type="gramEnd"/>
+      <w:r>
+        <w:t xml:space="preserve"> динамически управлять режимом работы светофора. </w:t>
+      </w:r>
+      <w:r>
         <w:br w:type="page"/>
       </w:r>
     </w:p>
@@ -48177,7 +47988,7 @@
             <w:rFonts w:ascii="Times New Roman" w:hAnsi="Times New Roman" w:cs="Times New Roman"/>
             <w:noProof/>
           </w:rPr>
-          <w:t>39</w:t>
+          <w:t>38</w:t>
         </w:r>
         <w:r>
           <w:fldChar w:fldCharType="end"/>
@@ -48218,7 +48029,7 @@
             <w:rFonts w:ascii="Times New Roman" w:hAnsi="Times New Roman" w:cs="Times New Roman"/>
             <w:noProof/>
           </w:rPr>
-          <w:t>54</w:t>
+          <w:t>48</w:t>
         </w:r>
         <w:r>
           <w:fldChar w:fldCharType="end"/>
@@ -53913,7 +53724,7 @@
 </file>
 
 <file path=customXml/itemProps1.xml><?xml version="1.0" encoding="utf-8"?>
-<ds:datastoreItem xmlns:ds="http://schemas.openxmlformats.org/officeDocument/2006/customXml" ds:itemID="{6FF71B2F-8E91-460C-ABEB-C635E6F1D9F6}">
+<ds:datastoreItem xmlns:ds="http://schemas.openxmlformats.org/officeDocument/2006/customXml" ds:itemID="{94989F0C-8715-44FF-B1D8-A56DFA3D81EB}">
   <ds:schemaRefs>
     <ds:schemaRef ds:uri="http://schemas.openxmlformats.org/officeDocument/2006/bibliography"/>
   </ds:schemaRefs>

</xml_diff>